<commit_message>
Updated for tag 190-Round1
</commit_message>
<xml_diff>
--- a/docs/materials/07-A-VCI-CommCollab.docx
+++ b/docs/materials/07-A-VCI-CommCollab.docx
@@ -2676,14 +2676,27 @@
                             <w:r>
                               <w:t xml:space="preserve">Figure </w:t>
                             </w:r>
-                            <w:fldSimple w:instr=" SEQ Figure \* ARABIC ">
-                              <w:r>
-                                <w:rPr>
-                                  <w:noProof/>
-                                </w:rPr>
-                                <w:t>1</w:t>
-                              </w:r>
-                            </w:fldSimple>
+                            <w:r>
+                              <w:fldChar w:fldCharType="begin"/>
+                            </w:r>
+                            <w:r>
+                              <w:instrText xml:space="preserve"> SEQ Figure \* ARABIC </w:instrText>
+                            </w:r>
+                            <w:r>
+                              <w:fldChar w:fldCharType="separate"/>
+                            </w:r>
+                            <w:r>
+                              <w:rPr>
+                                <w:noProof/>
+                              </w:rPr>
+                              <w:t>1</w:t>
+                            </w:r>
+                            <w:r>
+                              <w:rPr>
+                                <w:noProof/>
+                              </w:rPr>
+                              <w:fldChar w:fldCharType="end"/>
+                            </w:r>
                             <w:r>
                               <w:t xml:space="preserve"> </w:t>
                             </w:r>
@@ -4064,14 +4077,27 @@
                             <w:r>
                               <w:t xml:space="preserve">Figure </w:t>
                             </w:r>
-                            <w:fldSimple w:instr=" SEQ Figure \* ARABIC ">
-                              <w:r>
-                                <w:rPr>
-                                  <w:noProof/>
-                                </w:rPr>
-                                <w:t>2</w:t>
-                              </w:r>
-                            </w:fldSimple>
+                            <w:r>
+                              <w:fldChar w:fldCharType="begin"/>
+                            </w:r>
+                            <w:r>
+                              <w:instrText xml:space="preserve"> SEQ Figure \* ARABIC </w:instrText>
+                            </w:r>
+                            <w:r>
+                              <w:fldChar w:fldCharType="separate"/>
+                            </w:r>
+                            <w:r>
+                              <w:rPr>
+                                <w:noProof/>
+                              </w:rPr>
+                              <w:t>2</w:t>
+                            </w:r>
+                            <w:r>
+                              <w:rPr>
+                                <w:noProof/>
+                              </w:rPr>
+                              <w:fldChar w:fldCharType="end"/>
+                            </w:r>
                             <w:r>
                               <w:t xml:space="preserve"> - Cloning your </w:t>
                             </w:r>
@@ -6092,14 +6118,27 @@
                             <w:r>
                               <w:t xml:space="preserve">Figure </w:t>
                             </w:r>
-                            <w:fldSimple w:instr=" SEQ Figure \* ARABIC ">
-                              <w:r>
-                                <w:rPr>
-                                  <w:noProof/>
-                                </w:rPr>
-                                <w:t>3</w:t>
-                              </w:r>
-                            </w:fldSimple>
+                            <w:r>
+                              <w:fldChar w:fldCharType="begin"/>
+                            </w:r>
+                            <w:r>
+                              <w:instrText xml:space="preserve"> SEQ Figure \* ARABIC </w:instrText>
+                            </w:r>
+                            <w:r>
+                              <w:fldChar w:fldCharType="separate"/>
+                            </w:r>
+                            <w:r>
+                              <w:rPr>
+                                <w:noProof/>
+                              </w:rPr>
+                              <w:t>3</w:t>
+                            </w:r>
+                            <w:r>
+                              <w:rPr>
+                                <w:noProof/>
+                              </w:rPr>
+                              <w:fldChar w:fldCharType="end"/>
+                            </w:r>
                             <w:r>
                               <w:t xml:space="preserve"> - Ready to Work</w:t>
                             </w:r>
@@ -6870,11 +6909,47 @@
           <w:rFonts w:asciiTheme="minorHAnsi" w:hAnsiTheme="minorHAnsi" w:cstheme="minorHAnsi"/>
         </w:rPr>
       </w:pPr>
-      <w:r>
-        <w:rPr>
-          <w:rFonts w:asciiTheme="minorHAnsi" w:hAnsiTheme="minorHAnsi" w:cstheme="minorHAnsi"/>
-        </w:rPr>
-        <w:t xml:space="preserve">Comment on an issue to claim it.  Double check to be sure you are the first commenter as it may be that someone else slipped a comment in </w:t>
+    </w:p>
+    <w:p>
+      <w:pPr>
+        <w:ind w:left="288"/>
+        <w:rPr>
+          <w:rFonts w:asciiTheme="minorHAnsi" w:hAnsiTheme="minorHAnsi" w:cstheme="minorHAnsi"/>
+        </w:rPr>
+      </w:pPr>
+      <w:r>
+        <w:rPr>
+          <w:rFonts w:asciiTheme="minorHAnsi" w:hAnsiTheme="minorHAnsi" w:cstheme="minorHAnsi"/>
+        </w:rPr>
+        <w:t xml:space="preserve">Comment on an </w:t>
+      </w:r>
+      <w:r>
+        <w:rPr>
+          <w:rFonts w:asciiTheme="minorHAnsi" w:hAnsiTheme="minorHAnsi" w:cstheme="minorHAnsi"/>
+          <w:b/>
+          <w:bCs/>
+        </w:rPr>
+        <w:t xml:space="preserve">issue </w:t>
+      </w:r>
+      <w:r>
+        <w:rPr>
+          <w:rFonts w:asciiTheme="minorHAnsi" w:hAnsiTheme="minorHAnsi" w:cstheme="minorHAnsi"/>
+          <w:b/>
+          <w:bCs/>
+        </w:rPr>
+        <w:t>that is tagged 190-Round1</w:t>
+      </w:r>
+      <w:r>
+        <w:rPr>
+          <w:rFonts w:asciiTheme="minorHAnsi" w:hAnsiTheme="minorHAnsi" w:cstheme="minorHAnsi"/>
+        </w:rPr>
+        <w:t xml:space="preserve"> </w:t>
+      </w:r>
+      <w:r>
+        <w:rPr>
+          <w:rFonts w:asciiTheme="minorHAnsi" w:hAnsiTheme="minorHAnsi" w:cstheme="minorHAnsi"/>
+        </w:rPr>
+        <w:t xml:space="preserve">to claim it.  Double check to be sure you are the first commenter as it may be that someone else slipped a comment in </w:t>
       </w:r>
       <w:r>
         <w:rPr>
@@ -7267,7 +7342,6 @@
           <w:bCs/>
           <w:u w:val="single"/>
         </w:rPr>
-        <w:lastRenderedPageBreak/>
         <w:t>Review &amp; Reflection:</w:t>
       </w:r>
     </w:p>

</xml_diff>